<commit_message>
Atualização do nome do app Att 24/03/201
Discover Diseasy para Diseasy
</commit_message>
<xml_diff>
--- a/MaterialDoProj/Documentação de Requisitos/Visão geral de requisitos.docx
+++ b/MaterialDoProj/Documentação de Requisitos/Visão geral de requisitos.docx
@@ -564,26 +564,7 @@
           <w:szCs w:val="19"/>
           <w:rtl w:val="0"/>
         </w:rPr>
-        <w:t xml:space="preserve">Agendar uma consulta</w:t>
-      </w:r>
-    </w:p>
-    <w:p>
-      <w:pPr>
-        <w:spacing w:after="280" w:before="240" w:lineRule="auto"/>
-        <w:rPr>
-          <w:rFonts w:ascii="Verdana" w:cs="Verdana" w:eastAsia="Verdana" w:hAnsi="Verdana"/>
-          <w:sz w:val="19"/>
-          <w:szCs w:val="19"/>
-        </w:rPr>
-      </w:pPr>
-      <w:r>
-        <w:rPr>
-          <w:rFonts w:ascii="Verdana" w:cs="Verdana" w:eastAsia="Verdana" w:hAnsi="Verdana"/>
-          <w:sz w:val="19"/>
-          <w:szCs w:val="19"/>
-          <w:rtl w:val="0"/>
-        </w:rPr>
-        <w:t xml:space="preserve">Verificar disponibilidade</w:t>
+        <w:t xml:space="preserve">Agendar uma consulta(Informações o hospital)</w:t>
       </w:r>
     </w:p>
     <w:p>
@@ -1241,7 +1222,7 @@
           <w:szCs w:val="19"/>
           <w:rtl w:val="0"/>
         </w:rPr>
-        <w:t xml:space="preserve">uma interação com chat bot que facilite o acesso à informação para identificar sua doença e hospitais para tratamento.</w:t>
+        <w:t xml:space="preserve">uma interação com chatbot que facilite o acesso à informação para identificar sua doença e hospitais para tratamento.</w:t>
       </w:r>
       <w:r>
         <w:rPr>
@@ -1385,33 +1366,7 @@
           <w:szCs w:val="19"/>
           <w:rtl w:val="0"/>
         </w:rPr>
-        <w:t xml:space="preserve">s estudantes, pessoas prevenidas e doentes, </w:t>
-      </w:r>
-      <w:r>
-        <w:rPr>
-          <w:rFonts w:ascii="Verdana" w:cs="Verdana" w:eastAsia="Verdana" w:hAnsi="Verdana"/>
-          <w:b w:val="0"/>
-          <w:i w:val="0"/>
-          <w:smallCaps w:val="0"/>
-          <w:strike w:val="0"/>
-          <w:color w:val="000000"/>
-          <w:sz w:val="19"/>
-          <w:szCs w:val="19"/>
-          <w:u w:val="none"/>
-          <w:shd w:fill="auto" w:val="clear"/>
-          <w:vertAlign w:val="baseline"/>
-          <w:rtl w:val="0"/>
-        </w:rPr>
-        <w:t xml:space="preserve">quem</w:t>
-      </w:r>
-      <w:r>
-        <w:rPr>
-          <w:rFonts w:ascii="Verdana" w:cs="Verdana" w:eastAsia="Verdana" w:hAnsi="Verdana"/>
-          <w:sz w:val="19"/>
-          <w:szCs w:val="19"/>
-          <w:rtl w:val="0"/>
-        </w:rPr>
-        <w:t xml:space="preserve"> querem estudar/entender/previnir sobre determinada doença</w:t>
+        <w:t xml:space="preserve">s estudantes, pessoas prevenidas e doentes, que querem estudar/entender/prevenir sobre determinada doença</w:t>
       </w:r>
       <w:r>
         <w:rPr>
@@ -3085,7 +3040,7 @@
                 <w:rFonts w:ascii="Roboto" w:cs="Roboto" w:eastAsia="Roboto" w:hAnsi="Roboto"/>
                 <w:rtl w:val="0"/>
               </w:rPr>
-              <w:t xml:space="preserve">Ir na funcionalidade  hospital, procurar o hospital que deseja, e selecionar o hospital, com isso o app informa as informações do hospital, se ele quiser marcar a consulta direto no app ele pode, se não ele pega o caminho que a API oferecer do hospital</w:t>
+              <w:t xml:space="preserve">Ir na funcionalidade  hospital, procurar o hospital que deseja, e selecionar o hospital, com isso o app informa as informações do hospital.</w:t>
             </w:r>
           </w:p>
         </w:tc>
@@ -4134,6 +4089,21 @@
     </w:p>
     <w:p>
       <w:pPr>
+        <w:spacing w:after="280" w:before="240" w:line="240" w:lineRule="auto"/>
+        <w:rPr>
+          <w:rFonts w:ascii="Verdana" w:cs="Verdana" w:eastAsia="Verdana" w:hAnsi="Verdana"/>
+          <w:sz w:val="19"/>
+          <w:szCs w:val="19"/>
+        </w:rPr>
+      </w:pPr>
+      <w:r>
+        <w:rPr>
+          <w:rtl w:val="0"/>
+        </w:rPr>
+      </w:r>
+    </w:p>
+    <w:p>
+      <w:pPr>
         <w:keepNext w:val="0"/>
         <w:keepLines w:val="0"/>
         <w:widowControl w:val="1"/>
@@ -4157,45 +4127,8 @@
       </w:pPr>
       <w:r>
         <w:rPr>
-          <w:rFonts w:ascii="Verdana" w:cs="Verdana" w:eastAsia="Verdana" w:hAnsi="Verdana"/>
-          <w:b w:val="1"/>
-          <w:sz w:val="19"/>
-          <w:szCs w:val="19"/>
-          <w:rtl w:val="0"/>
-        </w:rPr>
-        <w:t xml:space="preserve">Licenças de fonte</w:t>
-      </w:r>
-    </w:p>
-    <w:p>
-      <w:pPr>
-        <w:keepNext w:val="0"/>
-        <w:keepLines w:val="0"/>
-        <w:widowControl w:val="1"/>
-        <w:pBdr>
-          <w:top w:space="0" w:sz="0" w:val="nil"/>
-          <w:left w:space="0" w:sz="0" w:val="nil"/>
-          <w:bottom w:space="0" w:sz="0" w:val="nil"/>
-          <w:right w:space="0" w:sz="0" w:val="nil"/>
-          <w:between w:space="0" w:sz="0" w:val="nil"/>
-        </w:pBdr>
-        <w:shd w:fill="auto" w:val="clear"/>
-        <w:spacing w:after="280" w:before="240" w:line="240" w:lineRule="auto"/>
-        <w:ind w:left="0" w:right="0" w:firstLine="0"/>
-        <w:jc w:val="left"/>
-        <w:rPr>
-          <w:rFonts w:ascii="Verdana" w:cs="Verdana" w:eastAsia="Verdana" w:hAnsi="Verdana"/>
-          <w:sz w:val="19"/>
-          <w:szCs w:val="19"/>
-        </w:rPr>
-      </w:pPr>
-      <w:r>
-        <w:rPr>
-          <w:rFonts w:ascii="Verdana" w:cs="Verdana" w:eastAsia="Verdana" w:hAnsi="Verdana"/>
-          <w:sz w:val="19"/>
-          <w:szCs w:val="19"/>
-          <w:rtl w:val="0"/>
-        </w:rPr>
-        <w:t xml:space="preserve">Licença específica da fonte. Relacionado às fontes usadas on-line ou internamente por uma organização.</w:t>
+          <w:rtl w:val="0"/>
+        </w:rPr>
       </w:r>
     </w:p>
     <w:p>

</xml_diff>